<commit_message>
(update): 🏷️ update image
</commit_message>
<xml_diff>
--- a/public/file/coop_2.docx
+++ b/public/file/coop_2.docx
@@ -669,16 +669,8 @@
               <w:rPr>
                 <w:rFonts w:ascii="TH SarabunPSK" w:eastAsia="Sarabun" w:hAnsi="TH SarabunPSK" w:cs="TH SarabunPSK"/>
               </w:rPr>
-              <w:t xml:space="preserve"> โปรดให้ชื่อที่เป็นทางการเพื่อจะนำไประบุใน</w:t>
-            </w:r>
-            <w:proofErr w:type="spellStart"/>
-            <w:r>
-              <w:rPr>
-                <w:rFonts w:ascii="TH SarabunPSK" w:eastAsia="Sarabun" w:hAnsi="TH SarabunPSK" w:cs="TH SarabunPSK"/>
-              </w:rPr>
-              <w:t>ใบรับรองให้แก่นักศึกษาได้อย่างถูกต้องที่อยู่</w:t>
-            </w:r>
-            <w:proofErr w:type="spellEnd"/>
+              <w:t xml:space="preserve"> โปรดให้ชื่อที่เป็นทางการเพื่อจะนำไประบุในใบรับรองให้แก่นักศึกษาได้อย่างถูกต้องที่อยู่</w:t>
+            </w:r>
           </w:p>
           <w:p>
             <w:pPr>
@@ -889,14 +881,61 @@
               <w:rPr>
                 <w:rFonts w:ascii="TH SarabunPSK" w:eastAsia="Sarabun" w:hAnsi="TH SarabunPSK" w:cs="TH SarabunPSK"/>
               </w:rPr>
+              <w:t>}</w:t>
+            </w:r>
+            <w:r>
+              <w:rPr>
+                <w:rFonts w:ascii="TH SarabunPSK" w:eastAsia="Sarabun" w:hAnsi="TH SarabunPSK" w:cs="TH SarabunPSK"/>
+              </w:rPr>
+              <w:t xml:space="preserve"> </w:t>
+            </w:r>
+            <w:proofErr w:type="spellStart"/>
+            <w:r>
+              <w:rPr>
+                <w:rFonts w:ascii="TH SarabunPSK" w:eastAsia="Sarabun" w:hAnsi="TH SarabunPSK" w:cs="TH SarabunPSK"/>
+              </w:rPr>
+              <w:t>ถนน</w:t>
+            </w:r>
+            <w:proofErr w:type="spellEnd"/>
+            <w:r>
+              <w:rPr>
+                <w:rFonts w:ascii="TH SarabunPSK" w:eastAsia="Sarabun" w:hAnsi="TH SarabunPSK" w:cs="TH SarabunPSK"/>
+              </w:rPr>
+              <w:t xml:space="preserve"> {</w:t>
+            </w:r>
+            <w:proofErr w:type="spellStart"/>
+            <w:r>
+              <w:rPr>
+                <w:rFonts w:ascii="TH SarabunPSK" w:eastAsia="Sarabun" w:hAnsi="TH SarabunPSK" w:cs="TH SarabunPSK"/>
+              </w:rPr>
+              <w:t>company</w:t>
+            </w:r>
+            <w:r>
+              <w:rPr>
+                <w:rFonts w:ascii="TH SarabunPSK" w:eastAsia="Sarabun" w:hAnsi="TH SarabunPSK" w:cs="TH SarabunPSK"/>
+              </w:rPr>
+              <w:t>_road</w:t>
+            </w:r>
+            <w:proofErr w:type="spellEnd"/>
+            <w:r>
+              <w:rPr>
+                <w:rFonts w:ascii="TH SarabunPSK" w:eastAsia="Sarabun" w:hAnsi="TH SarabunPSK" w:cs="TH SarabunPSK"/>
+              </w:rPr>
               <w:t xml:space="preserve">} </w:t>
             </w:r>
-            <w:proofErr w:type="spellStart"/>
-            <w:r>
-              <w:rPr>
-                <w:rFonts w:ascii="TH SarabunPSK" w:eastAsia="Sarabun" w:hAnsi="TH SarabunPSK" w:cs="TH SarabunPSK"/>
-              </w:rPr>
-              <w:t>ถนน</w:t>
+            <w:r>
+              <w:rPr>
+                <w:rFonts w:ascii="TH SarabunPSK" w:eastAsia="Sarabun" w:hAnsi="TH SarabunPSK" w:cs="TH SarabunPSK" w:hint="cs"/>
+                <w:cs/>
+              </w:rPr>
+              <w:t xml:space="preserve">      </w:t>
+            </w:r>
+            <w:proofErr w:type="spellStart"/>
+            <w:r>
+              <w:rPr>
+                <w:rFonts w:ascii="TH SarabunPSK" w:eastAsia="Sarabun" w:hAnsi="TH SarabunPSK" w:cs="TH SarabunPSK"/>
+              </w:rPr>
+              <w:t>ซอย</w:t>
             </w:r>
             <w:proofErr w:type="spellEnd"/>
             <w:r>
@@ -916,7 +955,7 @@
               <w:rPr>
                 <w:rFonts w:ascii="TH SarabunPSK" w:eastAsia="Sarabun" w:hAnsi="TH SarabunPSK" w:cs="TH SarabunPSK"/>
               </w:rPr>
-              <w:t>_road</w:t>
+              <w:t>_soi</w:t>
             </w:r>
             <w:proofErr w:type="spellEnd"/>
             <w:r>
@@ -925,39 +964,18 @@
               </w:rPr>
               <w:t xml:space="preserve">} </w:t>
             </w:r>
-            <w:proofErr w:type="spellStart"/>
-            <w:r>
-              <w:rPr>
-                <w:rFonts w:ascii="TH SarabunPSK" w:eastAsia="Sarabun" w:hAnsi="TH SarabunPSK" w:cs="TH SarabunPSK"/>
-              </w:rPr>
-              <w:t>ซอย</w:t>
-            </w:r>
-            <w:proofErr w:type="spellEnd"/>
-            <w:r>
-              <w:rPr>
-                <w:rFonts w:ascii="TH SarabunPSK" w:eastAsia="Sarabun" w:hAnsi="TH SarabunPSK" w:cs="TH SarabunPSK"/>
-              </w:rPr>
-              <w:t xml:space="preserve"> {</w:t>
-            </w:r>
-            <w:proofErr w:type="spellStart"/>
-            <w:r>
-              <w:rPr>
-                <w:rFonts w:ascii="TH SarabunPSK" w:eastAsia="Sarabun" w:hAnsi="TH SarabunPSK" w:cs="TH SarabunPSK"/>
-              </w:rPr>
-              <w:t>company</w:t>
-            </w:r>
-            <w:r>
-              <w:rPr>
-                <w:rFonts w:ascii="TH SarabunPSK" w:eastAsia="Sarabun" w:hAnsi="TH SarabunPSK" w:cs="TH SarabunPSK"/>
-              </w:rPr>
-              <w:t>_soi</w:t>
-            </w:r>
-            <w:proofErr w:type="spellEnd"/>
-            <w:r>
-              <w:rPr>
-                <w:rFonts w:ascii="TH SarabunPSK" w:eastAsia="Sarabun" w:hAnsi="TH SarabunPSK" w:cs="TH SarabunPSK"/>
-              </w:rPr>
-              <w:t xml:space="preserve">} </w:t>
+            <w:r>
+              <w:rPr>
+                <w:rFonts w:ascii="TH SarabunPSK" w:eastAsia="Sarabun" w:hAnsi="TH SarabunPSK" w:cs="TH SarabunPSK" w:hint="cs"/>
+                <w:cs/>
+              </w:rPr>
+              <w:t xml:space="preserve">         </w:t>
+            </w:r>
+            <w:r>
+              <w:rPr>
+                <w:rFonts w:ascii="TH SarabunPSK" w:eastAsia="Sarabun" w:hAnsi="TH SarabunPSK" w:cs="TH SarabunPSK"/>
+              </w:rPr>
+              <w:t xml:space="preserve">             </w:t>
             </w:r>
             <w:proofErr w:type="spellStart"/>
             <w:r>
@@ -1023,11 +1041,19 @@
                 <w:rFonts w:ascii="TH SarabunPSK" w:eastAsia="Sarabun" w:hAnsi="TH SarabunPSK" w:cs="TH SarabunPSK"/>
               </w:rPr>
             </w:pPr>
-            <w:r>
-              <w:rPr>
-                <w:rFonts w:ascii="TH SarabunPSK" w:eastAsia="Sarabun" w:hAnsi="TH SarabunPSK" w:cs="TH SarabunPSK"/>
-              </w:rPr>
-              <w:t>อำเภอ/</w:t>
+            <w:proofErr w:type="spellStart"/>
+            <w:r>
+              <w:rPr>
+                <w:rFonts w:ascii="TH SarabunPSK" w:eastAsia="Sarabun" w:hAnsi="TH SarabunPSK" w:cs="TH SarabunPSK"/>
+              </w:rPr>
+              <w:t>อำเภอ</w:t>
+            </w:r>
+            <w:proofErr w:type="spellEnd"/>
+            <w:r>
+              <w:rPr>
+                <w:rFonts w:ascii="TH SarabunPSK" w:eastAsia="Sarabun" w:hAnsi="TH SarabunPSK" w:cs="TH SarabunPSK"/>
+              </w:rPr>
+              <w:t>/</w:t>
             </w:r>
             <w:proofErr w:type="spellStart"/>
             <w:r>
@@ -1061,41 +1087,68 @@
               <w:rPr>
                 <w:rFonts w:ascii="TH SarabunPSK" w:eastAsia="Sarabun" w:hAnsi="TH SarabunPSK" w:cs="TH SarabunPSK"/>
               </w:rPr>
+              <w:t>}</w:t>
+            </w:r>
+            <w:r>
+              <w:rPr>
+                <w:rFonts w:ascii="TH SarabunPSK" w:eastAsia="Sarabun" w:hAnsi="TH SarabunPSK" w:cs="TH SarabunPSK" w:hint="cs"/>
+                <w:cs/>
+              </w:rPr>
+              <w:t xml:space="preserve"> </w:t>
+            </w:r>
+            <w:r>
+              <w:rPr>
+                <w:rFonts w:ascii="TH SarabunPSK" w:eastAsia="Sarabun" w:hAnsi="TH SarabunPSK" w:cs="TH SarabunPSK"/>
+              </w:rPr>
+              <w:t xml:space="preserve"> </w:t>
+            </w:r>
+            <w:r>
+              <w:rPr>
+                <w:rFonts w:ascii="TH SarabunPSK" w:eastAsia="Sarabun" w:hAnsi="TH SarabunPSK" w:cs="TH SarabunPSK" w:hint="cs"/>
+                <w:cs/>
+              </w:rPr>
+              <w:t xml:space="preserve">                </w:t>
+            </w:r>
+            <w:proofErr w:type="spellStart"/>
+            <w:r>
+              <w:rPr>
+                <w:rFonts w:ascii="TH SarabunPSK" w:eastAsia="Sarabun" w:hAnsi="TH SarabunPSK" w:cs="TH SarabunPSK"/>
+              </w:rPr>
+              <w:t>จังหวัด</w:t>
+            </w:r>
+            <w:proofErr w:type="spellEnd"/>
+            <w:r>
+              <w:rPr>
+                <w:rFonts w:ascii="TH SarabunPSK" w:eastAsia="Sarabun" w:hAnsi="TH SarabunPSK" w:cs="TH SarabunPSK"/>
+              </w:rPr>
+              <w:t xml:space="preserve"> {</w:t>
+            </w:r>
+            <w:proofErr w:type="spellStart"/>
+            <w:r>
+              <w:rPr>
+                <w:rFonts w:ascii="TH SarabunPSK" w:eastAsia="Sarabun" w:hAnsi="TH SarabunPSK" w:cs="TH SarabunPSK"/>
+              </w:rPr>
+              <w:t>company</w:t>
+            </w:r>
+            <w:r>
+              <w:rPr>
+                <w:rFonts w:ascii="TH SarabunPSK" w:eastAsia="Sarabun" w:hAnsi="TH SarabunPSK" w:cs="TH SarabunPSK"/>
+              </w:rPr>
+              <w:t>_province</w:t>
+            </w:r>
+            <w:proofErr w:type="spellEnd"/>
+            <w:r>
+              <w:rPr>
+                <w:rFonts w:ascii="TH SarabunPSK" w:eastAsia="Sarabun" w:hAnsi="TH SarabunPSK" w:cs="TH SarabunPSK"/>
+              </w:rPr>
               <w:t xml:space="preserve">} </w:t>
             </w:r>
-            <w:proofErr w:type="spellStart"/>
-            <w:r>
-              <w:rPr>
-                <w:rFonts w:ascii="TH SarabunPSK" w:eastAsia="Sarabun" w:hAnsi="TH SarabunPSK" w:cs="TH SarabunPSK"/>
-              </w:rPr>
-              <w:t>จังหวัด</w:t>
-            </w:r>
-            <w:proofErr w:type="spellEnd"/>
-            <w:r>
-              <w:rPr>
-                <w:rFonts w:ascii="TH SarabunPSK" w:eastAsia="Sarabun" w:hAnsi="TH SarabunPSK" w:cs="TH SarabunPSK"/>
-              </w:rPr>
-              <w:t xml:space="preserve"> {</w:t>
-            </w:r>
-            <w:proofErr w:type="spellStart"/>
-            <w:r>
-              <w:rPr>
-                <w:rFonts w:ascii="TH SarabunPSK" w:eastAsia="Sarabun" w:hAnsi="TH SarabunPSK" w:cs="TH SarabunPSK"/>
-              </w:rPr>
-              <w:t>company</w:t>
-            </w:r>
-            <w:r>
-              <w:rPr>
-                <w:rFonts w:ascii="TH SarabunPSK" w:eastAsia="Sarabun" w:hAnsi="TH SarabunPSK" w:cs="TH SarabunPSK"/>
-              </w:rPr>
-              <w:t>_province</w:t>
-            </w:r>
-            <w:proofErr w:type="spellEnd"/>
-            <w:r>
-              <w:rPr>
-                <w:rFonts w:ascii="TH SarabunPSK" w:eastAsia="Sarabun" w:hAnsi="TH SarabunPSK" w:cs="TH SarabunPSK"/>
-              </w:rPr>
-              <w:t xml:space="preserve">} </w:t>
+            <w:r>
+              <w:rPr>
+                <w:rFonts w:ascii="TH SarabunPSK" w:eastAsia="Sarabun" w:hAnsi="TH SarabunPSK" w:cs="TH SarabunPSK" w:hint="cs"/>
+                <w:cs/>
+              </w:rPr>
+              <w:t xml:space="preserve">                       </w:t>
             </w:r>
             <w:proofErr w:type="spellStart"/>
             <w:r>
@@ -1187,6 +1240,13 @@
               </w:rPr>
               <w:t xml:space="preserve">} </w:t>
             </w:r>
+            <w:r>
+              <w:rPr>
+                <w:rFonts w:ascii="TH SarabunPSK" w:eastAsia="Sarabun" w:hAnsi="TH SarabunPSK" w:cs="TH SarabunPSK" w:hint="cs"/>
+                <w:cs/>
+              </w:rPr>
+              <w:t xml:space="preserve">               </w:t>
+            </w:r>
             <w:proofErr w:type="spellStart"/>
             <w:r>
               <w:rPr>
@@ -1220,6 +1280,13 @@
                 <w:rFonts w:ascii="TH SarabunPSK" w:eastAsia="Sarabun" w:hAnsi="TH SarabunPSK" w:cs="TH SarabunPSK"/>
               </w:rPr>
               <w:t xml:space="preserve">} </w:t>
+            </w:r>
+            <w:r>
+              <w:rPr>
+                <w:rFonts w:ascii="TH SarabunPSK" w:eastAsia="Sarabun" w:hAnsi="TH SarabunPSK" w:cs="TH SarabunPSK" w:hint="cs"/>
+                <w:cs/>
+              </w:rPr>
+              <w:t xml:space="preserve">                              </w:t>
             </w:r>
             <w:r>
               <w:rPr>
@@ -1429,6 +1496,13 @@
               </w:rPr>
               <w:t xml:space="preserve">} </w:t>
             </w:r>
+            <w:r>
+              <w:rPr>
+                <w:rFonts w:ascii="TH SarabunPSK" w:eastAsia="Sarabun" w:hAnsi="TH SarabunPSK" w:cs="TH SarabunPSK" w:hint="cs"/>
+                <w:cs/>
+              </w:rPr>
+              <w:t xml:space="preserve">  </w:t>
+            </w:r>
             <w:proofErr w:type="spellStart"/>
             <w:r>
               <w:rPr>
@@ -1463,6 +1537,13 @@
               </w:rPr>
               <w:t xml:space="preserve">} </w:t>
             </w:r>
+            <w:r>
+              <w:rPr>
+                <w:rFonts w:ascii="TH SarabunPSK" w:eastAsia="Sarabun" w:hAnsi="TH SarabunPSK" w:cs="TH SarabunPSK" w:hint="cs"/>
+                <w:cs/>
+              </w:rPr>
+              <w:t xml:space="preserve">   </w:t>
+            </w:r>
             <w:proofErr w:type="spellStart"/>
             <w:r>
               <w:rPr>
@@ -1490,6 +1571,13 @@
                 <w:rFonts w:ascii="TH SarabunPSK" w:eastAsia="Sarabun" w:hAnsi="TH SarabunPSK" w:cs="TH SarabunPSK"/>
               </w:rPr>
               <w:t xml:space="preserve">} </w:t>
+            </w:r>
+            <w:r>
+              <w:rPr>
+                <w:rFonts w:ascii="TH SarabunPSK" w:eastAsia="Sarabun" w:hAnsi="TH SarabunPSK" w:cs="TH SarabunPSK" w:hint="cs"/>
+                <w:cs/>
+              </w:rPr>
+              <w:t xml:space="preserve">     </w:t>
             </w:r>
             <w:r>
               <w:rPr>
@@ -1583,18 +1671,12 @@
                 <w:rFonts w:ascii="TH SarabunPSK" w:eastAsia="Sarabun" w:hAnsi="TH SarabunPSK" w:cs="TH SarabunPSK"/>
               </w:rPr>
             </w:pPr>
-            <w:r>
-              <w:rPr>
-                <w:rFonts w:ascii="TH SarabunPSK" w:eastAsia="Sarabun" w:hAnsi="TH SarabunPSK" w:cs="TH SarabunPSK"/>
-              </w:rPr>
-              <w:t>ชื่อ-</w:t>
-            </w:r>
-            <w:proofErr w:type="spellStart"/>
-            <w:r>
-              <w:rPr>
-                <w:rFonts w:ascii="TH SarabunPSK" w:eastAsia="Sarabun" w:hAnsi="TH SarabunPSK" w:cs="TH SarabunPSK"/>
-              </w:rPr>
-              <w:t>นามสกุล</w:t>
+            <w:proofErr w:type="spellStart"/>
+            <w:r>
+              <w:rPr>
+                <w:rFonts w:ascii="TH SarabunPSK" w:eastAsia="Sarabun" w:hAnsi="TH SarabunPSK" w:cs="TH SarabunPSK"/>
+              </w:rPr>
+              <w:t>ชื่อ-นามสกุล</w:t>
             </w:r>
             <w:proofErr w:type="spellEnd"/>
             <w:r>
@@ -1725,6 +1807,13 @@
               </w:rPr>
               <w:t xml:space="preserve">} </w:t>
             </w:r>
+            <w:r>
+              <w:rPr>
+                <w:rFonts w:ascii="TH SarabunPSK" w:eastAsia="Sarabun" w:hAnsi="TH SarabunPSK" w:cs="TH SarabunPSK" w:hint="cs"/>
+                <w:cs/>
+              </w:rPr>
+              <w:t xml:space="preserve">        </w:t>
+            </w:r>
             <w:proofErr w:type="spellStart"/>
             <w:r>
               <w:rPr>
@@ -1765,6 +1854,13 @@
               </w:rPr>
               <w:t xml:space="preserve">} </w:t>
             </w:r>
+            <w:r>
+              <w:rPr>
+                <w:rFonts w:ascii="TH SarabunPSK" w:eastAsia="Sarabun" w:hAnsi="TH SarabunPSK" w:cs="TH SarabunPSK" w:hint="cs"/>
+                <w:cs/>
+              </w:rPr>
+              <w:t xml:space="preserve">      </w:t>
+            </w:r>
             <w:proofErr w:type="spellStart"/>
             <w:r>
               <w:rPr>
@@ -1798,6 +1894,13 @@
                 <w:rFonts w:ascii="TH SarabunPSK" w:eastAsia="Sarabun" w:hAnsi="TH SarabunPSK" w:cs="TH SarabunPSK"/>
               </w:rPr>
               <w:t xml:space="preserve">} </w:t>
+            </w:r>
+            <w:r>
+              <w:rPr>
+                <w:rFonts w:ascii="TH SarabunPSK" w:eastAsia="Sarabun" w:hAnsi="TH SarabunPSK" w:cs="TH SarabunPSK" w:hint="cs"/>
+                <w:cs/>
+              </w:rPr>
+              <w:t xml:space="preserve">         </w:t>
             </w:r>
             <w:r>
               <w:rPr>
@@ -1892,18 +1995,12 @@
                 <w:rFonts w:ascii="TH SarabunPSK" w:eastAsia="Sarabun" w:hAnsi="TH SarabunPSK" w:cs="TH SarabunPSK"/>
               </w:rPr>
             </w:pPr>
-            <w:r>
-              <w:rPr>
-                <w:rFonts w:ascii="TH SarabunPSK" w:eastAsia="Sarabun" w:hAnsi="TH SarabunPSK" w:cs="TH SarabunPSK"/>
-              </w:rPr>
-              <w:t>ชื่อ-</w:t>
-            </w:r>
-            <w:proofErr w:type="spellStart"/>
-            <w:r>
-              <w:rPr>
-                <w:rFonts w:ascii="TH SarabunPSK" w:eastAsia="Sarabun" w:hAnsi="TH SarabunPSK" w:cs="TH SarabunPSK"/>
-              </w:rPr>
-              <w:t>นามสกุล</w:t>
+            <w:proofErr w:type="spellStart"/>
+            <w:r>
+              <w:rPr>
+                <w:rFonts w:ascii="TH SarabunPSK" w:eastAsia="Sarabun" w:hAnsi="TH SarabunPSK" w:cs="TH SarabunPSK"/>
+              </w:rPr>
+              <w:t>ชื่อ-นามสกุล</w:t>
             </w:r>
             <w:proofErr w:type="spellEnd"/>
             <w:r>
@@ -2090,6 +2187,13 @@
             </w:r>
             <w:r>
               <w:rPr>
+                <w:rFonts w:ascii="TH SarabunPSK" w:eastAsia="Sarabun" w:hAnsi="TH SarabunPSK" w:cs="TH SarabunPSK" w:hint="cs"/>
+                <w:cs/>
+              </w:rPr>
+              <w:t xml:space="preserve">               </w:t>
+            </w:r>
+            <w:r>
+              <w:rPr>
                 <w:rFonts w:ascii="TH SarabunPSK" w:eastAsia="Sarabun" w:hAnsi="TH SarabunPSK" w:cs="TH SarabunPSK"/>
               </w:rPr>
               <w:t xml:space="preserve"> </w:t>
@@ -2216,6 +2320,13 @@
             </w:r>
             <w:r>
               <w:rPr>
+                <w:rFonts w:ascii="TH SarabunPSK" w:eastAsia="Sarabun" w:hAnsi="TH SarabunPSK" w:cs="TH SarabunPSK" w:hint="cs"/>
+                <w:cs/>
+              </w:rPr>
+              <w:t xml:space="preserve">                 </w:t>
+            </w:r>
+            <w:r>
+              <w:rPr>
                 <w:rFonts w:ascii="TH SarabunPSK" w:eastAsia="Sarabun" w:hAnsi="TH SarabunPSK" w:cs="TH SarabunPSK"/>
               </w:rPr>
               <w:t xml:space="preserve"> </w:t>
@@ -2277,6 +2388,13 @@
                 <w:rFonts w:ascii="TH SarabunPSK" w:eastAsia="Sarabun" w:hAnsi="TH SarabunPSK" w:cs="TH SarabunPSK"/>
               </w:rPr>
               <w:t xml:space="preserve"> </w:t>
+            </w:r>
+            <w:r>
+              <w:rPr>
+                <w:rFonts w:ascii="TH SarabunPSK" w:eastAsia="Sarabun" w:hAnsi="TH SarabunPSK" w:cs="TH SarabunPSK" w:hint="cs"/>
+                <w:cs/>
+              </w:rPr>
+              <w:t xml:space="preserve">                      </w:t>
             </w:r>
             <w:r>
               <w:rPr>
@@ -2863,6 +2981,13 @@
         </w:rPr>
         <w:tab/>
       </w:r>
+      <w:r>
+        <w:rPr>
+          <w:rFonts w:ascii="TH SarabunPSK" w:eastAsia="Sarabun" w:hAnsi="TH SarabunPSK" w:cs="TH SarabunPSK" w:hint="cs"/>
+          <w:cs/>
+        </w:rPr>
+        <w:t xml:space="preserve">          </w:t>
+      </w:r>
       <w:proofErr w:type="spellStart"/>
       <w:r>
         <w:rPr>
@@ -2905,6 +3030,13 @@
           <w:rFonts w:ascii="TH SarabunPSK" w:eastAsia="Sarabun" w:hAnsi="TH SarabunPSK" w:cs="TH SarabunPSK"/>
         </w:rPr>
         <w:t xml:space="preserve">      </w:t>
+      </w:r>
+      <w:r>
+        <w:rPr>
+          <w:rFonts w:ascii="TH SarabunPSK" w:eastAsia="Sarabun" w:hAnsi="TH SarabunPSK" w:cs="TH SarabunPSK" w:hint="cs"/>
+          <w:cs/>
+        </w:rPr>
+        <w:t xml:space="preserve">            </w:t>
       </w:r>
       <w:proofErr w:type="spellStart"/>
       <w:r>

</xml_diff>